<commit_message>
Aggiornato tabelle IAMS con mie cose
</commit_message>
<xml_diff>
--- a/Modelli relazione/tabelle iams.docx
+++ b/Modelli relazione/tabelle iams.docx
@@ -14,14 +14,30 @@
           <w:b/>
           <w:lang w:val="en-GB"/>
         </w:rPr>
-        <w:t xml:space="preserve">Transfer 1 </w:t>
+        <w:t xml:space="preserve">Transfer </w:t>
+      </w:r>
+      <w:proofErr w:type="gramStart"/>
+      <w:r>
+        <w:rPr>
+          <w:b/>
+          <w:lang w:val="en-GB"/>
+        </w:rPr>
+        <w:t xml:space="preserve">1 </w:t>
       </w:r>
       <w:r>
         <w:rPr>
           <w:b/>
           <w:lang w:val="en-GB"/>
         </w:rPr>
-        <w:t>: Standard Strategy (</w:t>
+        <w:t>:</w:t>
+      </w:r>
+      <w:proofErr w:type="gramEnd"/>
+      <w:r>
+        <w:rPr>
+          <w:b/>
+          <w:lang w:val="en-GB"/>
+        </w:rPr>
+        <w:t xml:space="preserve"> Standard Strategy (</w:t>
       </w:r>
       <w:r>
         <w:rPr>
@@ -134,11 +150,19 @@
                 <w:lang w:val="en-GB"/>
               </w:rPr>
             </w:pPr>
-            <w:r>
-              <w:rPr>
-                <w:lang w:val="en-GB"/>
-              </w:rPr>
-              <w:t>i (rad)</w:t>
+            <w:proofErr w:type="spellStart"/>
+            <w:r>
+              <w:rPr>
+                <w:lang w:val="en-GB"/>
+              </w:rPr>
+              <w:t>i</w:t>
+            </w:r>
+            <w:proofErr w:type="spellEnd"/>
+            <w:r>
+              <w:rPr>
+                <w:lang w:val="en-GB"/>
+              </w:rPr>
+              <w:t xml:space="preserve"> (rad)</w:t>
             </w:r>
           </w:p>
         </w:tc>
@@ -217,11 +241,19 @@
                 <w:lang w:val="en-GB"/>
               </w:rPr>
             </w:pPr>
-            <w:r>
-              <w:rPr>
-                <w:lang w:val="en-GB"/>
-              </w:rPr>
-              <w:t>Δv (km/s)</w:t>
+            <w:proofErr w:type="spellStart"/>
+            <w:r>
+              <w:rPr>
+                <w:lang w:val="en-GB"/>
+              </w:rPr>
+              <w:t>Δv</w:t>
+            </w:r>
+            <w:proofErr w:type="spellEnd"/>
+            <w:r>
+              <w:rPr>
+                <w:lang w:val="en-GB"/>
+              </w:rPr>
+              <w:t xml:space="preserve"> (km/s)</w:t>
             </w:r>
           </w:p>
         </w:tc>
@@ -2068,6 +2100,7 @@
         </w:rPr>
         <w:t xml:space="preserve">Transfer </w:t>
       </w:r>
+      <w:proofErr w:type="gramStart"/>
       <w:r>
         <w:rPr>
           <w:b/>
@@ -2080,7 +2113,15 @@
           <w:b/>
           <w:lang w:val="en-GB"/>
         </w:rPr>
-        <w:t xml:space="preserve"> : Standard Strategy (</w:t>
+        <w:t xml:space="preserve"> :</w:t>
+      </w:r>
+      <w:proofErr w:type="gramEnd"/>
+      <w:r>
+        <w:rPr>
+          <w:b/>
+          <w:lang w:val="en-GB"/>
+        </w:rPr>
+        <w:t xml:space="preserve"> Standard Strategy (</w:t>
       </w:r>
       <w:r>
         <w:rPr>
@@ -2193,11 +2234,19 @@
                 <w:lang w:val="en-GB"/>
               </w:rPr>
             </w:pPr>
-            <w:r>
-              <w:rPr>
-                <w:lang w:val="en-GB"/>
-              </w:rPr>
-              <w:t>i (rad)</w:t>
+            <w:proofErr w:type="spellStart"/>
+            <w:r>
+              <w:rPr>
+                <w:lang w:val="en-GB"/>
+              </w:rPr>
+              <w:t>i</w:t>
+            </w:r>
+            <w:proofErr w:type="spellEnd"/>
+            <w:r>
+              <w:rPr>
+                <w:lang w:val="en-GB"/>
+              </w:rPr>
+              <w:t xml:space="preserve"> (rad)</w:t>
             </w:r>
           </w:p>
         </w:tc>
@@ -2276,11 +2325,19 @@
                 <w:lang w:val="en-GB"/>
               </w:rPr>
             </w:pPr>
-            <w:r>
-              <w:rPr>
-                <w:lang w:val="en-GB"/>
-              </w:rPr>
-              <w:t>Δv (km/s)</w:t>
+            <w:proofErr w:type="spellStart"/>
+            <w:r>
+              <w:rPr>
+                <w:lang w:val="en-GB"/>
+              </w:rPr>
+              <w:t>Δv</w:t>
+            </w:r>
+            <w:proofErr w:type="spellEnd"/>
+            <w:r>
+              <w:rPr>
+                <w:lang w:val="en-GB"/>
+              </w:rPr>
+              <w:t xml:space="preserve"> (km/s)</w:t>
             </w:r>
           </w:p>
         </w:tc>
@@ -4120,6 +4177,7 @@
         </w:rPr>
         <w:t xml:space="preserve">Transfer </w:t>
       </w:r>
+      <w:proofErr w:type="gramStart"/>
       <w:r>
         <w:rPr>
           <w:b/>
@@ -4132,7 +4190,15 @@
           <w:b/>
           <w:lang w:val="en-GB"/>
         </w:rPr>
-        <w:t xml:space="preserve"> : Standard Strategy </w:t>
+        <w:t xml:space="preserve"> :</w:t>
+      </w:r>
+      <w:proofErr w:type="gramEnd"/>
+      <w:r>
+        <w:rPr>
+          <w:b/>
+          <w:lang w:val="en-GB"/>
+        </w:rPr>
+        <w:t xml:space="preserve"> Standard Strategy </w:t>
       </w:r>
       <w:r>
         <w:rPr>
@@ -4238,11 +4304,19 @@
                 <w:lang w:val="en-GB"/>
               </w:rPr>
             </w:pPr>
-            <w:r>
-              <w:rPr>
-                <w:lang w:val="en-GB"/>
-              </w:rPr>
-              <w:t>i (rad)</w:t>
+            <w:proofErr w:type="spellStart"/>
+            <w:r>
+              <w:rPr>
+                <w:lang w:val="en-GB"/>
+              </w:rPr>
+              <w:t>i</w:t>
+            </w:r>
+            <w:proofErr w:type="spellEnd"/>
+            <w:r>
+              <w:rPr>
+                <w:lang w:val="en-GB"/>
+              </w:rPr>
+              <w:t xml:space="preserve"> (rad)</w:t>
             </w:r>
           </w:p>
         </w:tc>
@@ -4321,11 +4395,19 @@
                 <w:lang w:val="en-GB"/>
               </w:rPr>
             </w:pPr>
-            <w:r>
-              <w:rPr>
-                <w:lang w:val="en-GB"/>
-              </w:rPr>
-              <w:t>Δv (km/s)</w:t>
+            <w:proofErr w:type="spellStart"/>
+            <w:r>
+              <w:rPr>
+                <w:lang w:val="en-GB"/>
+              </w:rPr>
+              <w:t>Δv</w:t>
+            </w:r>
+            <w:proofErr w:type="spellEnd"/>
+            <w:r>
+              <w:rPr>
+                <w:lang w:val="en-GB"/>
+              </w:rPr>
+              <w:t xml:space="preserve"> (km/s)</w:t>
             </w:r>
           </w:p>
         </w:tc>
@@ -6198,6 +6280,7 @@
         <w:lastRenderedPageBreak/>
         <w:t xml:space="preserve">Transfer </w:t>
       </w:r>
+      <w:proofErr w:type="gramStart"/>
       <w:r>
         <w:rPr>
           <w:b/>
@@ -6210,7 +6293,15 @@
           <w:b/>
           <w:lang w:val="en-GB"/>
         </w:rPr>
-        <w:t>: Standard Strategy (</w:t>
+        <w:t>:</w:t>
+      </w:r>
+      <w:proofErr w:type="gramEnd"/>
+      <w:r>
+        <w:rPr>
+          <w:b/>
+          <w:lang w:val="en-GB"/>
+        </w:rPr>
+        <w:t xml:space="preserve"> Standard Strategy (</w:t>
       </w:r>
       <w:r>
         <w:rPr>
@@ -6337,11 +6428,19 @@
                 <w:lang w:val="en-GB"/>
               </w:rPr>
             </w:pPr>
-            <w:r>
-              <w:rPr>
-                <w:lang w:val="en-GB"/>
-              </w:rPr>
-              <w:t>i (rad)</w:t>
+            <w:proofErr w:type="spellStart"/>
+            <w:r>
+              <w:rPr>
+                <w:lang w:val="en-GB"/>
+              </w:rPr>
+              <w:t>i</w:t>
+            </w:r>
+            <w:proofErr w:type="spellEnd"/>
+            <w:r>
+              <w:rPr>
+                <w:lang w:val="en-GB"/>
+              </w:rPr>
+              <w:t xml:space="preserve"> (rad)</w:t>
             </w:r>
           </w:p>
         </w:tc>
@@ -6420,11 +6519,19 @@
                 <w:lang w:val="en-GB"/>
               </w:rPr>
             </w:pPr>
-            <w:r>
-              <w:rPr>
-                <w:lang w:val="en-GB"/>
-              </w:rPr>
-              <w:t>Δv (km/s)</w:t>
+            <w:proofErr w:type="spellStart"/>
+            <w:r>
+              <w:rPr>
+                <w:lang w:val="en-GB"/>
+              </w:rPr>
+              <w:t>Δv</w:t>
+            </w:r>
+            <w:proofErr w:type="spellEnd"/>
+            <w:r>
+              <w:rPr>
+                <w:lang w:val="en-GB"/>
+              </w:rPr>
+              <w:t xml:space="preserve"> (km/s)</w:t>
             </w:r>
           </w:p>
         </w:tc>
@@ -8245,6 +8352,7 @@
         </w:rPr>
         <w:t xml:space="preserve">Transfer </w:t>
       </w:r>
+      <w:proofErr w:type="gramStart"/>
       <w:r>
         <w:rPr>
           <w:b/>
@@ -8257,7 +8365,15 @@
           <w:b/>
           <w:lang w:val="en-GB"/>
         </w:rPr>
-        <w:t xml:space="preserve"> : Standard Strategy (</w:t>
+        <w:t xml:space="preserve"> :</w:t>
+      </w:r>
+      <w:proofErr w:type="gramEnd"/>
+      <w:r>
+        <w:rPr>
+          <w:b/>
+          <w:lang w:val="en-GB"/>
+        </w:rPr>
+        <w:t xml:space="preserve"> Standard Strategy (</w:t>
       </w:r>
       <w:r>
         <w:rPr>
@@ -8370,11 +8486,19 @@
                 <w:lang w:val="en-GB"/>
               </w:rPr>
             </w:pPr>
-            <w:r>
-              <w:rPr>
-                <w:lang w:val="en-GB"/>
-              </w:rPr>
-              <w:t>i (rad)</w:t>
+            <w:proofErr w:type="spellStart"/>
+            <w:r>
+              <w:rPr>
+                <w:lang w:val="en-GB"/>
+              </w:rPr>
+              <w:t>i</w:t>
+            </w:r>
+            <w:proofErr w:type="spellEnd"/>
+            <w:r>
+              <w:rPr>
+                <w:lang w:val="en-GB"/>
+              </w:rPr>
+              <w:t xml:space="preserve"> (rad)</w:t>
             </w:r>
           </w:p>
         </w:tc>
@@ -8453,11 +8577,19 @@
                 <w:lang w:val="en-GB"/>
               </w:rPr>
             </w:pPr>
-            <w:r>
-              <w:rPr>
-                <w:lang w:val="en-GB"/>
-              </w:rPr>
-              <w:t>Δv (km/s)</w:t>
+            <w:proofErr w:type="spellStart"/>
+            <w:r>
+              <w:rPr>
+                <w:lang w:val="en-GB"/>
+              </w:rPr>
+              <w:t>Δv</w:t>
+            </w:r>
+            <w:proofErr w:type="spellEnd"/>
+            <w:r>
+              <w:rPr>
+                <w:lang w:val="en-GB"/>
+              </w:rPr>
+              <w:t xml:space="preserve"> (km/s)</w:t>
             </w:r>
           </w:p>
         </w:tc>
@@ -10271,6 +10403,7 @@
         </w:rPr>
         <w:t xml:space="preserve">Transfer </w:t>
       </w:r>
+      <w:proofErr w:type="gramStart"/>
       <w:r>
         <w:rPr>
           <w:b/>
@@ -10283,7 +10416,15 @@
           <w:b/>
           <w:lang w:val="en-GB"/>
         </w:rPr>
-        <w:t xml:space="preserve"> : Standard Strategy (</w:t>
+        <w:t xml:space="preserve"> :</w:t>
+      </w:r>
+      <w:proofErr w:type="gramEnd"/>
+      <w:r>
+        <w:rPr>
+          <w:b/>
+          <w:lang w:val="en-GB"/>
+        </w:rPr>
+        <w:t xml:space="preserve"> Standard Strategy (</w:t>
       </w:r>
       <w:r>
         <w:rPr>
@@ -10396,11 +10537,19 @@
                 <w:lang w:val="en-GB"/>
               </w:rPr>
             </w:pPr>
-            <w:r>
-              <w:rPr>
-                <w:lang w:val="en-GB"/>
-              </w:rPr>
-              <w:t>i (rad)</w:t>
+            <w:proofErr w:type="spellStart"/>
+            <w:r>
+              <w:rPr>
+                <w:lang w:val="en-GB"/>
+              </w:rPr>
+              <w:t>i</w:t>
+            </w:r>
+            <w:proofErr w:type="spellEnd"/>
+            <w:r>
+              <w:rPr>
+                <w:lang w:val="en-GB"/>
+              </w:rPr>
+              <w:t xml:space="preserve"> (rad)</w:t>
             </w:r>
           </w:p>
         </w:tc>
@@ -10479,11 +10628,19 @@
                 <w:lang w:val="en-GB"/>
               </w:rPr>
             </w:pPr>
-            <w:r>
-              <w:rPr>
-                <w:lang w:val="en-GB"/>
-              </w:rPr>
-              <w:t>Δv (km/s)</w:t>
+            <w:proofErr w:type="spellStart"/>
+            <w:r>
+              <w:rPr>
+                <w:lang w:val="en-GB"/>
+              </w:rPr>
+              <w:t>Δv</w:t>
+            </w:r>
+            <w:proofErr w:type="spellEnd"/>
+            <w:r>
+              <w:rPr>
+                <w:lang w:val="en-GB"/>
+              </w:rPr>
+              <w:t xml:space="preserve"> (km/s)</w:t>
             </w:r>
           </w:p>
         </w:tc>
@@ -12353,14 +12510,40 @@
           <w:lang w:val="en-GB"/>
         </w:rPr>
       </w:pPr>
+      <w:proofErr w:type="spellStart"/>
       <w:r>
         <w:rPr>
           <w:b/>
           <w:lang w:val="en-GB"/>
         </w:rPr>
         <w:lastRenderedPageBreak/>
-        <w:t xml:space="preserve">Tabella riassuntiva </w:t>
+        <w:t>Tabella</w:t>
       </w:r>
+      <w:proofErr w:type="spellEnd"/>
+      <w:r>
+        <w:rPr>
+          <w:b/>
+          <w:lang w:val="en-GB"/>
+        </w:rPr>
+        <w:t xml:space="preserve"> </w:t>
+      </w:r>
+      <w:proofErr w:type="spellStart"/>
+      <w:r>
+        <w:rPr>
+          <w:b/>
+          <w:lang w:val="en-GB"/>
+        </w:rPr>
+        <w:t>riassuntiva</w:t>
+      </w:r>
+      <w:proofErr w:type="spellEnd"/>
+      <w:r>
+        <w:rPr>
+          <w:b/>
+          <w:lang w:val="en-GB"/>
+        </w:rPr>
+        <w:t xml:space="preserve"> </w:t>
+      </w:r>
+      <w:proofErr w:type="spellStart"/>
       <w:r>
         <w:rPr>
           <w:b/>
@@ -12380,7 +12563,15 @@
           <w:b/>
           <w:lang w:val="en-GB"/>
         </w:rPr>
-        <w:t>ategie standard</w:t>
+        <w:t>ategie</w:t>
+      </w:r>
+      <w:proofErr w:type="spellEnd"/>
+      <w:r>
+        <w:rPr>
+          <w:b/>
+          <w:lang w:val="en-GB"/>
+        </w:rPr>
+        <w:t xml:space="preserve"> standard</w:t>
       </w:r>
     </w:p>
     <w:p>
@@ -12451,18 +12642,27 @@
                 <w:lang w:val="en-GB"/>
               </w:rPr>
             </w:pPr>
+            <w:proofErr w:type="spellStart"/>
             <w:r>
               <w:rPr>
                 <w:bCs/>
                 <w:lang w:val="en-GB"/>
               </w:rPr>
-              <w:t>Δt (</w:t>
-            </w:r>
+              <w:t>Δt</w:t>
+            </w:r>
+            <w:proofErr w:type="spellEnd"/>
             <w:r>
               <w:rPr>
                 <w:bCs/>
                 <w:lang w:val="en-GB"/>
               </w:rPr>
+              <w:t xml:space="preserve"> (</w:t>
+            </w:r>
+            <w:r>
+              <w:rPr>
+                <w:bCs/>
+                <w:lang w:val="en-GB"/>
+              </w:rPr>
               <w:t>s</w:t>
             </w:r>
             <w:r>
@@ -12489,18 +12689,27 @@
                 <w:lang w:val="en-GB"/>
               </w:rPr>
             </w:pPr>
+            <w:proofErr w:type="spellStart"/>
             <w:r>
               <w:rPr>
                 <w:bCs/>
                 <w:lang w:val="en-GB"/>
               </w:rPr>
-              <w:t>Δt (</w:t>
-            </w:r>
+              <w:t>Δt</w:t>
+            </w:r>
+            <w:proofErr w:type="spellEnd"/>
             <w:r>
               <w:rPr>
                 <w:bCs/>
                 <w:lang w:val="en-GB"/>
               </w:rPr>
+              <w:t xml:space="preserve"> (</w:t>
+            </w:r>
+            <w:r>
+              <w:rPr>
+                <w:bCs/>
+                <w:lang w:val="en-GB"/>
+              </w:rPr>
               <w:t>h</w:t>
             </w:r>
             <w:r>
@@ -12528,12 +12737,21 @@
                 <w:lang w:val="en-GB"/>
               </w:rPr>
             </w:pPr>
+            <w:proofErr w:type="spellStart"/>
             <w:r>
               <w:rPr>
                 <w:bCs/>
                 <w:lang w:val="en-GB"/>
               </w:rPr>
-              <w:t>Δv (km/s)</w:t>
+              <w:t>Δv</w:t>
+            </w:r>
+            <w:proofErr w:type="spellEnd"/>
+            <w:r>
+              <w:rPr>
+                <w:bCs/>
+                <w:lang w:val="en-GB"/>
+              </w:rPr>
+              <w:t xml:space="preserve"> (km/s)</w:t>
             </w:r>
           </w:p>
         </w:tc>
@@ -12552,6 +12770,7 @@
                 <w:lang w:val="en-GB"/>
               </w:rPr>
             </w:pPr>
+            <w:proofErr w:type="spellStart"/>
             <w:r>
               <w:rPr>
                 <w:bCs/>
@@ -12559,6 +12778,7 @@
               </w:rPr>
               <w:t>ΔvΔt</w:t>
             </w:r>
+            <w:proofErr w:type="spellEnd"/>
             <w:r>
               <w:rPr>
                 <w:bCs/>
@@ -13658,6 +13878,7 @@
         <w:lastRenderedPageBreak/>
         <w:t xml:space="preserve">Transfer </w:t>
       </w:r>
+      <w:proofErr w:type="gramStart"/>
       <w:r>
         <w:rPr>
           <w:b/>
@@ -13670,7 +13891,15 @@
           <w:b/>
           <w:lang w:val="en-GB"/>
         </w:rPr>
-        <w:t xml:space="preserve"> : </w:t>
+        <w:t xml:space="preserve"> :</w:t>
+      </w:r>
+      <w:proofErr w:type="gramEnd"/>
+      <w:r>
+        <w:rPr>
+          <w:b/>
+          <w:lang w:val="en-GB"/>
+        </w:rPr>
+        <w:t xml:space="preserve"> </w:t>
       </w:r>
       <w:r>
         <w:rPr>
@@ -13691,7 +13920,39 @@
           <w:b/>
           <w:lang w:val="en-GB"/>
         </w:rPr>
-        <w:t>(strategia tangente di Alex)</w:t>
+        <w:t>(</w:t>
+      </w:r>
+      <w:proofErr w:type="spellStart"/>
+      <w:r>
+        <w:rPr>
+          <w:b/>
+          <w:lang w:val="en-GB"/>
+        </w:rPr>
+        <w:t>strategia</w:t>
+      </w:r>
+      <w:proofErr w:type="spellEnd"/>
+      <w:r>
+        <w:rPr>
+          <w:b/>
+          <w:lang w:val="en-GB"/>
+        </w:rPr>
+        <w:t xml:space="preserve"> </w:t>
+      </w:r>
+      <w:proofErr w:type="spellStart"/>
+      <w:r>
+        <w:rPr>
+          <w:b/>
+          <w:lang w:val="en-GB"/>
+        </w:rPr>
+        <w:t>tangente</w:t>
+      </w:r>
+      <w:proofErr w:type="spellEnd"/>
+      <w:r>
+        <w:rPr>
+          <w:b/>
+          <w:lang w:val="en-GB"/>
+        </w:rPr>
+        <w:t xml:space="preserve"> di Alex)</w:t>
       </w:r>
     </w:p>
     <w:tbl>
@@ -13790,11 +14051,19 @@
                 <w:lang w:val="en-GB"/>
               </w:rPr>
             </w:pPr>
-            <w:r>
-              <w:rPr>
-                <w:lang w:val="en-GB"/>
-              </w:rPr>
-              <w:t>i (rad)</w:t>
+            <w:proofErr w:type="spellStart"/>
+            <w:r>
+              <w:rPr>
+                <w:lang w:val="en-GB"/>
+              </w:rPr>
+              <w:t>i</w:t>
+            </w:r>
+            <w:proofErr w:type="spellEnd"/>
+            <w:r>
+              <w:rPr>
+                <w:lang w:val="en-GB"/>
+              </w:rPr>
+              <w:t xml:space="preserve"> (rad)</w:t>
             </w:r>
           </w:p>
         </w:tc>
@@ -13873,11 +14142,19 @@
                 <w:lang w:val="en-GB"/>
               </w:rPr>
             </w:pPr>
-            <w:r>
-              <w:rPr>
-                <w:lang w:val="en-GB"/>
-              </w:rPr>
-              <w:t>Δv (km/s)</w:t>
+            <w:proofErr w:type="spellStart"/>
+            <w:r>
+              <w:rPr>
+                <w:lang w:val="en-GB"/>
+              </w:rPr>
+              <w:t>Δv</w:t>
+            </w:r>
+            <w:proofErr w:type="spellEnd"/>
+            <w:r>
+              <w:rPr>
+                <w:lang w:val="en-GB"/>
+              </w:rPr>
+              <w:t xml:space="preserve"> (km/s)</w:t>
             </w:r>
           </w:p>
         </w:tc>
@@ -14086,7 +14363,13 @@
               <w:rPr>
                 <w:lang w:val="en-GB"/>
               </w:rPr>
-              <w:t>6543.2336</w:t>
+              <w:t>6543.233</w:t>
+            </w:r>
+            <w:r>
+              <w:rPr>
+                <w:lang w:val="en-GB"/>
+              </w:rPr>
+              <w:t>7</w:t>
             </w:r>
           </w:p>
         </w:tc>
@@ -14287,7 +14570,14 @@
                 <w:i/>
                 <w:lang w:val="en-GB"/>
               </w:rPr>
-              <w:t>10499.6985</w:t>
+              <w:t>10499.69</w:t>
+            </w:r>
+            <w:r>
+              <w:rPr>
+                <w:i/>
+                <w:lang w:val="en-GB"/>
+              </w:rPr>
+              <w:t>09</w:t>
             </w:r>
           </w:p>
         </w:tc>
@@ -14463,7 +14753,14 @@
                 <w:i/>
                 <w:lang w:val="en-GB"/>
               </w:rPr>
-              <w:t>10499.6985</w:t>
+              <w:t>10499.69</w:t>
+            </w:r>
+            <w:r>
+              <w:rPr>
+                <w:i/>
+                <w:lang w:val="en-GB"/>
+              </w:rPr>
+              <w:t>09</w:t>
             </w:r>
           </w:p>
         </w:tc>
@@ -14571,7 +14868,14 @@
                 <w:i/>
                 <w:lang w:val="en-GB"/>
               </w:rPr>
-              <w:t>3.9238</w:t>
+              <w:t>3.923</w:t>
+            </w:r>
+            <w:r>
+              <w:rPr>
+                <w:i/>
+                <w:lang w:val="en-GB"/>
+              </w:rPr>
+              <w:t>9</w:t>
             </w:r>
           </w:p>
         </w:tc>
@@ -14642,7 +14946,14 @@
                 <w:i/>
                 <w:lang w:val="en-GB"/>
               </w:rPr>
-              <w:t>10499.6985</w:t>
+              <w:t>10499.69</w:t>
+            </w:r>
+            <w:r>
+              <w:rPr>
+                <w:i/>
+                <w:lang w:val="en-GB"/>
+              </w:rPr>
+              <w:t>09</w:t>
             </w:r>
           </w:p>
         </w:tc>
@@ -14750,7 +15061,14 @@
                 <w:i/>
                 <w:lang w:val="en-GB"/>
               </w:rPr>
-              <w:t>3.1416</w:t>
+              <w:t>3.</w:t>
+            </w:r>
+            <w:r>
+              <w:rPr>
+                <w:i/>
+                <w:lang w:val="en-GB"/>
+              </w:rPr>
+              <w:t>9239</w:t>
             </w:r>
           </w:p>
         </w:tc>
@@ -14819,7 +15137,14 @@
                 <w:i/>
                 <w:lang w:val="en-GB"/>
               </w:rPr>
-              <w:t>10499.6985</w:t>
+              <w:t>10499.69</w:t>
+            </w:r>
+            <w:r>
+              <w:rPr>
+                <w:i/>
+                <w:lang w:val="en-GB"/>
+              </w:rPr>
+              <w:t>09</w:t>
             </w:r>
           </w:p>
         </w:tc>
@@ -14927,7 +15252,7 @@
                 <w:i/>
                 <w:lang w:val="en-GB"/>
               </w:rPr>
-              <w:t>0</w:t>
+              <w:t>3.1416</w:t>
             </w:r>
           </w:p>
         </w:tc>
@@ -15309,7 +15634,14 @@
                 <w:iCs/>
                 <w:lang w:val="en-GB"/>
               </w:rPr>
-              <w:t>0.00003</w:t>
+              <w:t>0.0000</w:t>
+            </w:r>
+            <w:r>
+              <w:rPr>
+                <w:iCs/>
+                <w:lang w:val="en-GB"/>
+              </w:rPr>
+              <w:t>4</w:t>
             </w:r>
           </w:p>
         </w:tc>
@@ -15687,6 +16019,7 @@
         </w:rPr>
         <w:t xml:space="preserve">Transfer </w:t>
       </w:r>
+      <w:proofErr w:type="gramStart"/>
       <w:r>
         <w:rPr>
           <w:b/>
@@ -15699,7 +16032,15 @@
           <w:b/>
           <w:lang w:val="en-GB"/>
         </w:rPr>
-        <w:t xml:space="preserve"> : </w:t>
+        <w:t xml:space="preserve"> :</w:t>
+      </w:r>
+      <w:proofErr w:type="gramEnd"/>
+      <w:r>
+        <w:rPr>
+          <w:b/>
+          <w:lang w:val="en-GB"/>
+        </w:rPr>
+        <w:t xml:space="preserve"> </w:t>
       </w:r>
       <w:r>
         <w:rPr>
@@ -15720,7 +16061,39 @@
           <w:b/>
           <w:lang w:val="en-GB"/>
         </w:rPr>
-        <w:t>(diretta Alex)</w:t>
+        <w:t>(</w:t>
+      </w:r>
+      <w:proofErr w:type="spellStart"/>
+      <w:r>
+        <w:rPr>
+          <w:b/>
+          <w:lang w:val="en-GB"/>
+        </w:rPr>
+        <w:t>secante</w:t>
+      </w:r>
+      <w:proofErr w:type="spellEnd"/>
+      <w:r>
+        <w:rPr>
+          <w:b/>
+          <w:lang w:val="en-GB"/>
+        </w:rPr>
+        <w:t xml:space="preserve"> </w:t>
+      </w:r>
+      <w:proofErr w:type="spellStart"/>
+      <w:r>
+        <w:rPr>
+          <w:b/>
+          <w:lang w:val="en-GB"/>
+        </w:rPr>
+        <w:t>magica</w:t>
+      </w:r>
+      <w:proofErr w:type="spellEnd"/>
+      <w:r>
+        <w:rPr>
+          <w:b/>
+          <w:lang w:val="en-GB"/>
+        </w:rPr>
+        <w:t xml:space="preserve"> Alex)</w:t>
       </w:r>
     </w:p>
     <w:tbl>
@@ -15735,19 +16108,19 @@
         <w:tblLook w:val="04A0" w:firstRow="1" w:lastRow="0" w:firstColumn="1" w:lastColumn="0" w:noHBand="0" w:noVBand="1"/>
       </w:tblPr>
       <w:tblGrid>
-        <w:gridCol w:w="1356"/>
-        <w:gridCol w:w="1292"/>
-        <w:gridCol w:w="1204"/>
-        <w:gridCol w:w="1204"/>
-        <w:gridCol w:w="1204"/>
-        <w:gridCol w:w="1204"/>
-        <w:gridCol w:w="1205"/>
-        <w:gridCol w:w="1051"/>
+        <w:gridCol w:w="1337"/>
+        <w:gridCol w:w="1357"/>
+        <w:gridCol w:w="1196"/>
+        <w:gridCol w:w="1196"/>
+        <w:gridCol w:w="1196"/>
+        <w:gridCol w:w="1196"/>
+        <w:gridCol w:w="1197"/>
+        <w:gridCol w:w="1045"/>
       </w:tblGrid>
       <w:tr>
         <w:tc>
           <w:tcPr>
-            <w:tcW w:w="1356" w:type="dxa"/>
+            <w:tcW w:w="1337" w:type="dxa"/>
             <w:tcBorders>
               <w:right w:val="single" w:sz="4" w:space="0" w:color="auto"/>
             </w:tcBorders>
@@ -15769,7 +16142,7 @@
         </w:tc>
         <w:tc>
           <w:tcPr>
-            <w:tcW w:w="1292" w:type="dxa"/>
+            <w:tcW w:w="1357" w:type="dxa"/>
             <w:tcBorders>
               <w:left w:val="single" w:sz="4" w:space="0" w:color="auto"/>
             </w:tcBorders>
@@ -15791,7 +16164,7 @@
         </w:tc>
         <w:tc>
           <w:tcPr>
-            <w:tcW w:w="1204" w:type="dxa"/>
+            <w:tcW w:w="1196" w:type="dxa"/>
           </w:tcPr>
           <w:p>
             <w:pPr>
@@ -15810,26 +16183,34 @@
         </w:tc>
         <w:tc>
           <w:tcPr>
-            <w:tcW w:w="1204" w:type="dxa"/>
-          </w:tcPr>
-          <w:p>
-            <w:pPr>
-              <w:jc w:val="center"/>
-              <w:rPr>
-                <w:lang w:val="en-GB"/>
-              </w:rPr>
-            </w:pPr>
-            <w:r>
-              <w:rPr>
-                <w:lang w:val="en-GB"/>
-              </w:rPr>
-              <w:t>i (rad)</w:t>
-            </w:r>
-          </w:p>
-        </w:tc>
-        <w:tc>
-          <w:tcPr>
-            <w:tcW w:w="1204" w:type="dxa"/>
+            <w:tcW w:w="1196" w:type="dxa"/>
+          </w:tcPr>
+          <w:p>
+            <w:pPr>
+              <w:jc w:val="center"/>
+              <w:rPr>
+                <w:lang w:val="en-GB"/>
+              </w:rPr>
+            </w:pPr>
+            <w:proofErr w:type="spellStart"/>
+            <w:r>
+              <w:rPr>
+                <w:lang w:val="en-GB"/>
+              </w:rPr>
+              <w:t>i</w:t>
+            </w:r>
+            <w:proofErr w:type="spellEnd"/>
+            <w:r>
+              <w:rPr>
+                <w:lang w:val="en-GB"/>
+              </w:rPr>
+              <w:t xml:space="preserve"> (rad)</w:t>
+            </w:r>
+          </w:p>
+        </w:tc>
+        <w:tc>
+          <w:tcPr>
+            <w:tcW w:w="1196" w:type="dxa"/>
           </w:tcPr>
           <w:p>
             <w:pPr>
@@ -15848,7 +16229,7 @@
         </w:tc>
         <w:tc>
           <w:tcPr>
-            <w:tcW w:w="1204" w:type="dxa"/>
+            <w:tcW w:w="1196" w:type="dxa"/>
           </w:tcPr>
           <w:p>
             <w:pPr>
@@ -15867,7 +16248,7 @@
         </w:tc>
         <w:tc>
           <w:tcPr>
-            <w:tcW w:w="1205" w:type="dxa"/>
+            <w:tcW w:w="1197" w:type="dxa"/>
             <w:tcBorders>
               <w:right w:val="single" w:sz="4" w:space="0" w:color="auto"/>
             </w:tcBorders>
@@ -15889,7 +16270,7 @@
         </w:tc>
         <w:tc>
           <w:tcPr>
-            <w:tcW w:w="1051" w:type="dxa"/>
+            <w:tcW w:w="1045" w:type="dxa"/>
             <w:tcBorders>
               <w:left w:val="single" w:sz="4" w:space="0" w:color="auto"/>
             </w:tcBorders>
@@ -15902,11 +16283,19 @@
                 <w:lang w:val="en-GB"/>
               </w:rPr>
             </w:pPr>
-            <w:r>
-              <w:rPr>
-                <w:lang w:val="en-GB"/>
-              </w:rPr>
-              <w:t>Δv (km/s)</w:t>
+            <w:proofErr w:type="spellStart"/>
+            <w:r>
+              <w:rPr>
+                <w:lang w:val="en-GB"/>
+              </w:rPr>
+              <w:t>Δv</w:t>
+            </w:r>
+            <w:proofErr w:type="spellEnd"/>
+            <w:r>
+              <w:rPr>
+                <w:lang w:val="en-GB"/>
+              </w:rPr>
+              <w:t xml:space="preserve"> (km/s)</w:t>
             </w:r>
           </w:p>
         </w:tc>
@@ -15914,7 +16303,8 @@
       <w:tr>
         <w:tc>
           <w:tcPr>
-            <w:tcW w:w="1356" w:type="dxa"/>
+            <w:tcW w:w="1337" w:type="dxa"/>
+            <w:vMerge w:val="restart"/>
             <w:tcBorders>
               <w:right w:val="single" w:sz="4" w:space="0" w:color="auto"/>
             </w:tcBorders>
@@ -15937,7 +16327,7 @@
         </w:tc>
         <w:tc>
           <w:tcPr>
-            <w:tcW w:w="1292" w:type="dxa"/>
+            <w:tcW w:w="1357" w:type="dxa"/>
             <w:tcBorders>
               <w:left w:val="single" w:sz="4" w:space="0" w:color="auto"/>
             </w:tcBorders>
@@ -15961,7 +16351,7 @@
         </w:tc>
         <w:tc>
           <w:tcPr>
-            <w:tcW w:w="1204" w:type="dxa"/>
+            <w:tcW w:w="1196" w:type="dxa"/>
           </w:tcPr>
           <w:p>
             <w:pPr>
@@ -15982,7 +16372,7 @@
         </w:tc>
         <w:tc>
           <w:tcPr>
-            <w:tcW w:w="1204" w:type="dxa"/>
+            <w:tcW w:w="1196" w:type="dxa"/>
           </w:tcPr>
           <w:p>
             <w:pPr>
@@ -16003,7 +16393,7 @@
         </w:tc>
         <w:tc>
           <w:tcPr>
-            <w:tcW w:w="1204" w:type="dxa"/>
+            <w:tcW w:w="1196" w:type="dxa"/>
           </w:tcPr>
           <w:p>
             <w:pPr>
@@ -16024,7 +16414,7 @@
         </w:tc>
         <w:tc>
           <w:tcPr>
-            <w:tcW w:w="1204" w:type="dxa"/>
+            <w:tcW w:w="1196" w:type="dxa"/>
           </w:tcPr>
           <w:p>
             <w:pPr>
@@ -16045,7 +16435,7 @@
         </w:tc>
         <w:tc>
           <w:tcPr>
-            <w:tcW w:w="1205" w:type="dxa"/>
+            <w:tcW w:w="1197" w:type="dxa"/>
             <w:tcBorders>
               <w:right w:val="single" w:sz="4" w:space="0" w:color="auto"/>
             </w:tcBorders>
@@ -16069,7 +16459,8 @@
         </w:tc>
         <w:tc>
           <w:tcPr>
-            <w:tcW w:w="1051" w:type="dxa"/>
+            <w:tcW w:w="1045" w:type="dxa"/>
+            <w:vMerge w:val="restart"/>
             <w:tcBorders>
               <w:left w:val="single" w:sz="4" w:space="0" w:color="auto"/>
             </w:tcBorders>
@@ -16077,7 +16468,6 @@
           </w:tcPr>
           <w:p>
             <w:pPr>
-              <w:ind w:left="-57"/>
               <w:jc w:val="center"/>
               <w:rPr>
                 <w:iCs/>
@@ -16089,7 +16479,14 @@
                 <w:iCs/>
                 <w:lang w:val="en-GB"/>
               </w:rPr>
-              <w:t>-</w:t>
+              <w:t>0.813</w:t>
+            </w:r>
+            <w:r>
+              <w:rPr>
+                <w:iCs/>
+                <w:lang w:val="en-GB"/>
+              </w:rPr>
+              <w:t>2</w:t>
             </w:r>
           </w:p>
         </w:tc>
@@ -16097,8 +16494,8 @@
       <w:tr>
         <w:tc>
           <w:tcPr>
-            <w:tcW w:w="1356" w:type="dxa"/>
-            <w:vMerge w:val="restart"/>
+            <w:tcW w:w="1337" w:type="dxa"/>
+            <w:vMerge/>
             <w:tcBorders>
               <w:right w:val="single" w:sz="4" w:space="0" w:color="auto"/>
             </w:tcBorders>
@@ -16115,104 +16512,175 @@
         </w:tc>
         <w:tc>
           <w:tcPr>
-            <w:tcW w:w="1292" w:type="dxa"/>
-            <w:tcBorders>
-              <w:left w:val="single" w:sz="4" w:space="0" w:color="auto"/>
-            </w:tcBorders>
-          </w:tcPr>
-          <w:p>
-            <w:pPr>
-              <w:rPr>
-                <w:i/>
-                <w:lang w:val="en-GB"/>
-              </w:rPr>
-            </w:pPr>
-          </w:p>
-        </w:tc>
-        <w:tc>
-          <w:tcPr>
-            <w:tcW w:w="1204" w:type="dxa"/>
-          </w:tcPr>
-          <w:p>
-            <w:pPr>
-              <w:jc w:val="center"/>
-              <w:rPr>
-                <w:i/>
-                <w:lang w:val="en-GB"/>
-              </w:rPr>
-            </w:pPr>
-          </w:p>
-        </w:tc>
-        <w:tc>
-          <w:tcPr>
-            <w:tcW w:w="1204" w:type="dxa"/>
-          </w:tcPr>
-          <w:p>
-            <w:pPr>
-              <w:jc w:val="center"/>
-              <w:rPr>
-                <w:i/>
-                <w:lang w:val="en-GB"/>
-              </w:rPr>
-            </w:pPr>
-          </w:p>
-        </w:tc>
-        <w:tc>
-          <w:tcPr>
-            <w:tcW w:w="1204" w:type="dxa"/>
-          </w:tcPr>
-          <w:p>
-            <w:pPr>
-              <w:jc w:val="center"/>
-              <w:rPr>
-                <w:i/>
-                <w:lang w:val="en-GB"/>
-              </w:rPr>
-            </w:pPr>
-          </w:p>
-        </w:tc>
-        <w:tc>
-          <w:tcPr>
-            <w:tcW w:w="1204" w:type="dxa"/>
-          </w:tcPr>
-          <w:p>
-            <w:pPr>
-              <w:jc w:val="center"/>
-              <w:rPr>
-                <w:i/>
-                <w:lang w:val="en-GB"/>
-              </w:rPr>
-            </w:pPr>
-          </w:p>
-        </w:tc>
-        <w:tc>
-          <w:tcPr>
-            <w:tcW w:w="1205" w:type="dxa"/>
-            <w:tcBorders>
-              <w:right w:val="single" w:sz="4" w:space="0" w:color="auto"/>
-            </w:tcBorders>
-          </w:tcPr>
-          <w:p>
-            <w:pPr>
-              <w:jc w:val="center"/>
-              <w:rPr>
-                <w:i/>
-                <w:lang w:val="en-GB"/>
-              </w:rPr>
-            </w:pPr>
-          </w:p>
-        </w:tc>
-        <w:tc>
-          <w:tcPr>
-            <w:tcW w:w="1051" w:type="dxa"/>
-            <w:vMerge w:val="restart"/>
-            <w:tcBorders>
-              <w:left w:val="single" w:sz="4" w:space="0" w:color="auto"/>
-            </w:tcBorders>
-            <w:vAlign w:val="center"/>
-          </w:tcPr>
-          <w:p>
-            <w:pPr>
+            <w:tcW w:w="1357" w:type="dxa"/>
+            <w:tcBorders>
+              <w:left w:val="single" w:sz="4" w:space="0" w:color="auto"/>
+            </w:tcBorders>
+          </w:tcPr>
+          <w:p>
+            <w:pPr>
+              <w:jc w:val="center"/>
+              <w:rPr>
+                <w:i/>
+                <w:lang w:val="en-GB"/>
+              </w:rPr>
+            </w:pPr>
+            <w:r>
+              <w:rPr>
+                <w:i/>
+                <w:lang w:val="en-GB"/>
+              </w:rPr>
+              <w:t>10269</w:t>
+            </w:r>
+            <w:r>
+              <w:rPr>
+                <w:i/>
+                <w:lang w:val="en-GB"/>
+              </w:rPr>
+              <w:t>.</w:t>
+            </w:r>
+            <w:r>
+              <w:rPr>
+                <w:i/>
+                <w:lang w:val="en-GB"/>
+              </w:rPr>
+              <w:t>8173</w:t>
+            </w:r>
+          </w:p>
+        </w:tc>
+        <w:tc>
+          <w:tcPr>
+            <w:tcW w:w="1196" w:type="dxa"/>
+          </w:tcPr>
+          <w:p>
+            <w:pPr>
+              <w:jc w:val="center"/>
+              <w:rPr>
+                <w:i/>
+                <w:lang w:val="en-GB"/>
+              </w:rPr>
+            </w:pPr>
+            <w:r>
+              <w:rPr>
+                <w:i/>
+                <w:lang w:val="en-GB"/>
+              </w:rPr>
+              <w:t>0.2189</w:t>
+            </w:r>
+          </w:p>
+        </w:tc>
+        <w:tc>
+          <w:tcPr>
+            <w:tcW w:w="1196" w:type="dxa"/>
+          </w:tcPr>
+          <w:p>
+            <w:pPr>
+              <w:jc w:val="center"/>
+              <w:rPr>
+                <w:i/>
+                <w:lang w:val="en-GB"/>
+              </w:rPr>
+            </w:pPr>
+            <w:r>
+              <w:rPr>
+                <w:i/>
+                <w:lang w:val="en-GB"/>
+              </w:rPr>
+              <w:t>0.7796</w:t>
+            </w:r>
+          </w:p>
+        </w:tc>
+        <w:tc>
+          <w:tcPr>
+            <w:tcW w:w="1196" w:type="dxa"/>
+          </w:tcPr>
+          <w:p>
+            <w:pPr>
+              <w:jc w:val="center"/>
+              <w:rPr>
+                <w:i/>
+                <w:lang w:val="en-GB"/>
+              </w:rPr>
+            </w:pPr>
+            <w:r>
+              <w:rPr>
+                <w:i/>
+                <w:lang w:val="en-GB"/>
+              </w:rPr>
+              <w:t>1.549</w:t>
+            </w:r>
+            <w:r>
+              <w:rPr>
+                <w:i/>
+                <w:lang w:val="en-GB"/>
+              </w:rPr>
+              <w:t>2</w:t>
+            </w:r>
+          </w:p>
+        </w:tc>
+        <w:tc>
+          <w:tcPr>
+            <w:tcW w:w="1196" w:type="dxa"/>
+          </w:tcPr>
+          <w:p>
+            <w:pPr>
+              <w:jc w:val="center"/>
+              <w:rPr>
+                <w:i/>
+                <w:lang w:val="en-GB"/>
+              </w:rPr>
+            </w:pPr>
+            <w:r>
+              <w:rPr>
+                <w:i/>
+                <w:lang w:val="en-GB"/>
+              </w:rPr>
+              <w:t>2.177</w:t>
+            </w:r>
+            <w:r>
+              <w:rPr>
+                <w:i/>
+                <w:lang w:val="en-GB"/>
+              </w:rPr>
+              <w:t>9</w:t>
+            </w:r>
+          </w:p>
+        </w:tc>
+        <w:tc>
+          <w:tcPr>
+            <w:tcW w:w="1197" w:type="dxa"/>
+            <w:tcBorders>
+              <w:right w:val="single" w:sz="4" w:space="0" w:color="auto"/>
+            </w:tcBorders>
+          </w:tcPr>
+          <w:p>
+            <w:pPr>
+              <w:jc w:val="center"/>
+              <w:rPr>
+                <w:i/>
+                <w:lang w:val="en-GB"/>
+              </w:rPr>
+            </w:pPr>
+            <w:r>
+              <w:rPr>
+                <w:i/>
+                <w:lang w:val="en-GB"/>
+              </w:rPr>
+              <w:t>0.7990</w:t>
+            </w:r>
+          </w:p>
+        </w:tc>
+        <w:tc>
+          <w:tcPr>
+            <w:tcW w:w="1045" w:type="dxa"/>
+            <w:vMerge/>
+            <w:tcBorders>
+              <w:left w:val="single" w:sz="4" w:space="0" w:color="auto"/>
+            </w:tcBorders>
+          </w:tcPr>
+          <w:p>
+            <w:pPr>
+              <w:ind w:left="-57"/>
               <w:jc w:val="center"/>
               <w:rPr>
                 <w:iCs/>
@@ -16225,8 +16693,8 @@
       <w:tr>
         <w:tc>
           <w:tcPr>
-            <w:tcW w:w="1356" w:type="dxa"/>
-            <w:vMerge/>
+            <w:tcW w:w="1337" w:type="dxa"/>
+            <w:vMerge w:val="restart"/>
             <w:tcBorders>
               <w:right w:val="single" w:sz="4" w:space="0" w:color="auto"/>
             </w:tcBorders>
@@ -16239,105 +16707,200 @@
                 <w:lang w:val="en-GB"/>
               </w:rPr>
             </w:pPr>
-          </w:p>
-        </w:tc>
-        <w:tc>
-          <w:tcPr>
-            <w:tcW w:w="1292" w:type="dxa"/>
-            <w:tcBorders>
-              <w:left w:val="single" w:sz="4" w:space="0" w:color="auto"/>
-            </w:tcBorders>
-          </w:tcPr>
-          <w:p>
-            <w:pPr>
-              <w:jc w:val="center"/>
-              <w:rPr>
-                <w:i/>
-                <w:lang w:val="en-GB"/>
-              </w:rPr>
-            </w:pPr>
-          </w:p>
-        </w:tc>
-        <w:tc>
-          <w:tcPr>
-            <w:tcW w:w="1204" w:type="dxa"/>
-          </w:tcPr>
-          <w:p>
-            <w:pPr>
-              <w:jc w:val="center"/>
-              <w:rPr>
-                <w:i/>
-                <w:lang w:val="en-GB"/>
-              </w:rPr>
-            </w:pPr>
-          </w:p>
-        </w:tc>
-        <w:tc>
-          <w:tcPr>
-            <w:tcW w:w="1204" w:type="dxa"/>
-          </w:tcPr>
-          <w:p>
-            <w:pPr>
-              <w:jc w:val="center"/>
-              <w:rPr>
-                <w:i/>
-                <w:lang w:val="en-GB"/>
-              </w:rPr>
-            </w:pPr>
-          </w:p>
-        </w:tc>
-        <w:tc>
-          <w:tcPr>
-            <w:tcW w:w="1204" w:type="dxa"/>
-          </w:tcPr>
-          <w:p>
-            <w:pPr>
-              <w:jc w:val="center"/>
-              <w:rPr>
-                <w:i/>
-                <w:lang w:val="en-GB"/>
-              </w:rPr>
-            </w:pPr>
-          </w:p>
-        </w:tc>
-        <w:tc>
-          <w:tcPr>
-            <w:tcW w:w="1204" w:type="dxa"/>
-          </w:tcPr>
-          <w:p>
-            <w:pPr>
-              <w:jc w:val="center"/>
-              <w:rPr>
-                <w:i/>
-                <w:lang w:val="en-GB"/>
-              </w:rPr>
-            </w:pPr>
-          </w:p>
-        </w:tc>
-        <w:tc>
-          <w:tcPr>
-            <w:tcW w:w="1205" w:type="dxa"/>
-            <w:tcBorders>
-              <w:right w:val="single" w:sz="4" w:space="0" w:color="auto"/>
-            </w:tcBorders>
-          </w:tcPr>
-          <w:p>
-            <w:pPr>
-              <w:jc w:val="center"/>
-              <w:rPr>
-                <w:i/>
-                <w:lang w:val="en-GB"/>
-              </w:rPr>
-            </w:pPr>
-          </w:p>
-        </w:tc>
-        <w:tc>
-          <w:tcPr>
-            <w:tcW w:w="1051" w:type="dxa"/>
-            <w:vMerge/>
-            <w:tcBorders>
-              <w:left w:val="single" w:sz="4" w:space="0" w:color="auto"/>
-            </w:tcBorders>
+            <w:r>
+              <w:rPr>
+                <w:lang w:val="en-GB"/>
+              </w:rPr>
+              <w:t>4932</w:t>
+            </w:r>
+            <w:r>
+              <w:rPr>
+                <w:lang w:val="en-GB"/>
+              </w:rPr>
+              <w:t>.</w:t>
+            </w:r>
+            <w:r>
+              <w:rPr>
+                <w:lang w:val="en-GB"/>
+              </w:rPr>
+              <w:t>173</w:t>
+            </w:r>
+            <w:r>
+              <w:rPr>
+                <w:lang w:val="en-GB"/>
+              </w:rPr>
+              <w:t>5</w:t>
+            </w:r>
+          </w:p>
+        </w:tc>
+        <w:tc>
+          <w:tcPr>
+            <w:tcW w:w="1357" w:type="dxa"/>
+            <w:tcBorders>
+              <w:left w:val="single" w:sz="4" w:space="0" w:color="auto"/>
+            </w:tcBorders>
+          </w:tcPr>
+          <w:p>
+            <w:pPr>
+              <w:jc w:val="center"/>
+              <w:rPr>
+                <w:i/>
+                <w:lang w:val="en-GB"/>
+              </w:rPr>
+            </w:pPr>
+            <w:r>
+              <w:rPr>
+                <w:i/>
+                <w:lang w:val="en-GB"/>
+              </w:rPr>
+              <w:t>10269</w:t>
+            </w:r>
+            <w:r>
+              <w:rPr>
+                <w:i/>
+                <w:lang w:val="en-GB"/>
+              </w:rPr>
+              <w:t>.</w:t>
+            </w:r>
+            <w:r>
+              <w:rPr>
+                <w:i/>
+                <w:lang w:val="en-GB"/>
+              </w:rPr>
+              <w:t>8173</w:t>
+            </w:r>
+          </w:p>
+        </w:tc>
+        <w:tc>
+          <w:tcPr>
+            <w:tcW w:w="1196" w:type="dxa"/>
+          </w:tcPr>
+          <w:p>
+            <w:pPr>
+              <w:jc w:val="center"/>
+              <w:rPr>
+                <w:i/>
+                <w:lang w:val="en-GB"/>
+              </w:rPr>
+            </w:pPr>
+            <w:r>
+              <w:rPr>
+                <w:i/>
+                <w:lang w:val="en-GB"/>
+              </w:rPr>
+              <w:t>0.2189</w:t>
+            </w:r>
+          </w:p>
+        </w:tc>
+        <w:tc>
+          <w:tcPr>
+            <w:tcW w:w="1196" w:type="dxa"/>
+          </w:tcPr>
+          <w:p>
+            <w:pPr>
+              <w:jc w:val="center"/>
+              <w:rPr>
+                <w:i/>
+                <w:lang w:val="en-GB"/>
+              </w:rPr>
+            </w:pPr>
+            <w:r>
+              <w:rPr>
+                <w:i/>
+                <w:lang w:val="en-GB"/>
+              </w:rPr>
+              <w:t>0.7796</w:t>
+            </w:r>
+          </w:p>
+        </w:tc>
+        <w:tc>
+          <w:tcPr>
+            <w:tcW w:w="1196" w:type="dxa"/>
+          </w:tcPr>
+          <w:p>
+            <w:pPr>
+              <w:jc w:val="center"/>
+              <w:rPr>
+                <w:i/>
+                <w:lang w:val="en-GB"/>
+              </w:rPr>
+            </w:pPr>
+            <w:r>
+              <w:rPr>
+                <w:i/>
+                <w:lang w:val="en-GB"/>
+              </w:rPr>
+              <w:t>1.549</w:t>
+            </w:r>
+            <w:r>
+              <w:rPr>
+                <w:i/>
+                <w:lang w:val="en-GB"/>
+              </w:rPr>
+              <w:t>2</w:t>
+            </w:r>
+          </w:p>
+        </w:tc>
+        <w:tc>
+          <w:tcPr>
+            <w:tcW w:w="1196" w:type="dxa"/>
+          </w:tcPr>
+          <w:p>
+            <w:pPr>
+              <w:jc w:val="center"/>
+              <w:rPr>
+                <w:i/>
+                <w:lang w:val="en-GB"/>
+              </w:rPr>
+            </w:pPr>
+            <w:r>
+              <w:rPr>
+                <w:i/>
+                <w:lang w:val="en-GB"/>
+              </w:rPr>
+              <w:t>2.177</w:t>
+            </w:r>
+            <w:r>
+              <w:rPr>
+                <w:i/>
+                <w:lang w:val="en-GB"/>
+              </w:rPr>
+              <w:t>9</w:t>
+            </w:r>
+          </w:p>
+        </w:tc>
+        <w:tc>
+          <w:tcPr>
+            <w:tcW w:w="1197" w:type="dxa"/>
+            <w:tcBorders>
+              <w:right w:val="single" w:sz="4" w:space="0" w:color="auto"/>
+            </w:tcBorders>
+          </w:tcPr>
+          <w:p>
+            <w:pPr>
+              <w:jc w:val="center"/>
+              <w:rPr>
+                <w:i/>
+                <w:lang w:val="en-GB"/>
+              </w:rPr>
+            </w:pPr>
+            <w:r>
+              <w:rPr>
+                <w:i/>
+                <w:lang w:val="en-GB"/>
+              </w:rPr>
+              <w:t>3.3856</w:t>
+            </w:r>
+          </w:p>
+        </w:tc>
+        <w:tc>
+          <w:tcPr>
+            <w:tcW w:w="1045" w:type="dxa"/>
+            <w:vMerge w:val="restart"/>
+            <w:tcBorders>
+              <w:left w:val="single" w:sz="4" w:space="0" w:color="auto"/>
+            </w:tcBorders>
+            <w:vAlign w:val="center"/>
           </w:tcPr>
           <w:p>
             <w:pPr>
@@ -16348,14 +16911,21 @@
                 <w:lang w:val="en-GB"/>
               </w:rPr>
             </w:pPr>
+            <w:r>
+              <w:rPr>
+                <w:iCs/>
+                <w:lang w:val="en-GB"/>
+              </w:rPr>
+              <w:t>4.3174</w:t>
+            </w:r>
           </w:p>
         </w:tc>
       </w:tr>
       <w:tr>
         <w:tc>
           <w:tcPr>
-            <w:tcW w:w="1356" w:type="dxa"/>
-            <w:vMerge w:val="restart"/>
+            <w:tcW w:w="1337" w:type="dxa"/>
+            <w:vMerge/>
             <w:tcBorders>
               <w:right w:val="single" w:sz="4" w:space="0" w:color="auto"/>
             </w:tcBorders>
@@ -16363,110 +16933,152 @@
           </w:tcPr>
           <w:p>
             <w:pPr>
-              <w:rPr>
-                <w:lang w:val="en-GB"/>
-              </w:rPr>
-            </w:pPr>
-          </w:p>
-        </w:tc>
-        <w:tc>
-          <w:tcPr>
-            <w:tcW w:w="1292" w:type="dxa"/>
-            <w:tcBorders>
-              <w:left w:val="single" w:sz="4" w:space="0" w:color="auto"/>
-            </w:tcBorders>
-          </w:tcPr>
-          <w:p>
-            <w:pPr>
-              <w:jc w:val="center"/>
-              <w:rPr>
-                <w:i/>
-                <w:lang w:val="en-GB"/>
-              </w:rPr>
-            </w:pPr>
-          </w:p>
-        </w:tc>
-        <w:tc>
-          <w:tcPr>
-            <w:tcW w:w="1204" w:type="dxa"/>
-          </w:tcPr>
-          <w:p>
-            <w:pPr>
-              <w:jc w:val="center"/>
-              <w:rPr>
-                <w:i/>
-                <w:lang w:val="en-GB"/>
-              </w:rPr>
-            </w:pPr>
-          </w:p>
-        </w:tc>
-        <w:tc>
-          <w:tcPr>
-            <w:tcW w:w="1204" w:type="dxa"/>
-          </w:tcPr>
-          <w:p>
-            <w:pPr>
-              <w:jc w:val="center"/>
-              <w:rPr>
-                <w:i/>
-                <w:lang w:val="en-GB"/>
-              </w:rPr>
-            </w:pPr>
-          </w:p>
-        </w:tc>
-        <w:tc>
-          <w:tcPr>
-            <w:tcW w:w="1204" w:type="dxa"/>
-          </w:tcPr>
-          <w:p>
-            <w:pPr>
-              <w:jc w:val="center"/>
-              <w:rPr>
-                <w:i/>
-                <w:lang w:val="en-GB"/>
-              </w:rPr>
-            </w:pPr>
-          </w:p>
-        </w:tc>
-        <w:tc>
-          <w:tcPr>
-            <w:tcW w:w="1204" w:type="dxa"/>
-          </w:tcPr>
-          <w:p>
-            <w:pPr>
-              <w:jc w:val="center"/>
-              <w:rPr>
-                <w:i/>
-                <w:lang w:val="en-GB"/>
-              </w:rPr>
-            </w:pPr>
-          </w:p>
-        </w:tc>
-        <w:tc>
-          <w:tcPr>
-            <w:tcW w:w="1205" w:type="dxa"/>
-            <w:tcBorders>
-              <w:right w:val="single" w:sz="4" w:space="0" w:color="auto"/>
-            </w:tcBorders>
-          </w:tcPr>
-          <w:p>
-            <w:pPr>
-              <w:jc w:val="center"/>
-              <w:rPr>
-                <w:i/>
-                <w:lang w:val="en-GB"/>
-              </w:rPr>
-            </w:pPr>
-          </w:p>
-        </w:tc>
-        <w:tc>
-          <w:tcPr>
-            <w:tcW w:w="1051" w:type="dxa"/>
-            <w:vMerge w:val="restart"/>
-            <w:tcBorders>
-              <w:left w:val="single" w:sz="4" w:space="0" w:color="auto"/>
-            </w:tcBorders>
-            <w:vAlign w:val="center"/>
+              <w:jc w:val="center"/>
+              <w:rPr>
+                <w:lang w:val="en-GB"/>
+              </w:rPr>
+            </w:pPr>
+          </w:p>
+        </w:tc>
+        <w:tc>
+          <w:tcPr>
+            <w:tcW w:w="1357" w:type="dxa"/>
+            <w:tcBorders>
+              <w:left w:val="single" w:sz="4" w:space="0" w:color="auto"/>
+            </w:tcBorders>
+          </w:tcPr>
+          <w:p>
+            <w:pPr>
+              <w:jc w:val="center"/>
+              <w:rPr>
+                <w:i/>
+                <w:lang w:val="en-GB"/>
+              </w:rPr>
+            </w:pPr>
+            <w:r>
+              <w:rPr>
+                <w:i/>
+                <w:lang w:val="en-GB"/>
+              </w:rPr>
+              <w:t>10860</w:t>
+            </w:r>
+          </w:p>
+        </w:tc>
+        <w:tc>
+          <w:tcPr>
+            <w:tcW w:w="1196" w:type="dxa"/>
+          </w:tcPr>
+          <w:p>
+            <w:pPr>
+              <w:jc w:val="center"/>
+              <w:rPr>
+                <w:i/>
+                <w:lang w:val="en-GB"/>
+              </w:rPr>
+            </w:pPr>
+            <w:r>
+              <w:rPr>
+                <w:i/>
+                <w:lang w:val="en-GB"/>
+              </w:rPr>
+              <w:t>0.2332</w:t>
+            </w:r>
+          </w:p>
+        </w:tc>
+        <w:tc>
+          <w:tcPr>
+            <w:tcW w:w="1196" w:type="dxa"/>
+          </w:tcPr>
+          <w:p>
+            <w:pPr>
+              <w:jc w:val="center"/>
+              <w:rPr>
+                <w:i/>
+                <w:lang w:val="en-GB"/>
+              </w:rPr>
+            </w:pPr>
+            <w:r>
+              <w:rPr>
+                <w:i/>
+                <w:lang w:val="en-GB"/>
+              </w:rPr>
+              <w:t>0.5284</w:t>
+            </w:r>
+          </w:p>
+        </w:tc>
+        <w:tc>
+          <w:tcPr>
+            <w:tcW w:w="1196" w:type="dxa"/>
+          </w:tcPr>
+          <w:p>
+            <w:pPr>
+              <w:jc w:val="center"/>
+              <w:rPr>
+                <w:i/>
+                <w:lang w:val="en-GB"/>
+              </w:rPr>
+            </w:pPr>
+            <w:r>
+              <w:rPr>
+                <w:i/>
+                <w:lang w:val="en-GB"/>
+              </w:rPr>
+              <w:t>3.0230</w:t>
+            </w:r>
+          </w:p>
+        </w:tc>
+        <w:tc>
+          <w:tcPr>
+            <w:tcW w:w="1196" w:type="dxa"/>
+          </w:tcPr>
+          <w:p>
+            <w:pPr>
+              <w:jc w:val="center"/>
+              <w:rPr>
+                <w:i/>
+                <w:lang w:val="en-GB"/>
+              </w:rPr>
+            </w:pPr>
+            <w:r>
+              <w:rPr>
+                <w:i/>
+                <w:lang w:val="en-GB"/>
+              </w:rPr>
+              <w:t>0.4299</w:t>
+            </w:r>
+          </w:p>
+        </w:tc>
+        <w:tc>
+          <w:tcPr>
+            <w:tcW w:w="1197" w:type="dxa"/>
+            <w:tcBorders>
+              <w:right w:val="single" w:sz="4" w:space="0" w:color="auto"/>
+            </w:tcBorders>
+          </w:tcPr>
+          <w:p>
+            <w:pPr>
+              <w:jc w:val="center"/>
+              <w:rPr>
+                <w:i/>
+                <w:lang w:val="en-GB"/>
+              </w:rPr>
+            </w:pPr>
+            <w:r>
+              <w:rPr>
+                <w:i/>
+                <w:lang w:val="en-GB"/>
+              </w:rPr>
+              <w:t>3.8777</w:t>
+            </w:r>
+          </w:p>
+        </w:tc>
+        <w:tc>
+          <w:tcPr>
+            <w:tcW w:w="1045" w:type="dxa"/>
+            <w:vMerge/>
+            <w:tcBorders>
+              <w:left w:val="single" w:sz="4" w:space="0" w:color="auto"/>
+            </w:tcBorders>
           </w:tcPr>
           <w:p>
             <w:pPr>
@@ -16483,8 +17095,7 @@
       <w:tr>
         <w:tc>
           <w:tcPr>
-            <w:tcW w:w="1356" w:type="dxa"/>
-            <w:vMerge/>
+            <w:tcW w:w="1337" w:type="dxa"/>
             <w:tcBorders>
               <w:right w:val="single" w:sz="4" w:space="0" w:color="auto"/>
             </w:tcBorders>
@@ -16497,397 +17108,35 @@
                 <w:lang w:val="en-GB"/>
               </w:rPr>
             </w:pPr>
-          </w:p>
-        </w:tc>
-        <w:tc>
-          <w:tcPr>
-            <w:tcW w:w="1292" w:type="dxa"/>
-            <w:tcBorders>
-              <w:left w:val="single" w:sz="4" w:space="0" w:color="auto"/>
-            </w:tcBorders>
-          </w:tcPr>
-          <w:p>
-            <w:pPr>
-              <w:jc w:val="center"/>
-              <w:rPr>
-                <w:i/>
-                <w:lang w:val="en-GB"/>
-              </w:rPr>
-            </w:pPr>
-          </w:p>
-        </w:tc>
-        <w:tc>
-          <w:tcPr>
-            <w:tcW w:w="1204" w:type="dxa"/>
-          </w:tcPr>
-          <w:p>
-            <w:pPr>
-              <w:jc w:val="center"/>
-              <w:rPr>
-                <w:i/>
-                <w:lang w:val="en-GB"/>
-              </w:rPr>
-            </w:pPr>
-          </w:p>
-        </w:tc>
-        <w:tc>
-          <w:tcPr>
-            <w:tcW w:w="1204" w:type="dxa"/>
-          </w:tcPr>
-          <w:p>
-            <w:pPr>
-              <w:jc w:val="center"/>
-              <w:rPr>
-                <w:i/>
-                <w:lang w:val="en-GB"/>
-              </w:rPr>
-            </w:pPr>
-          </w:p>
-        </w:tc>
-        <w:tc>
-          <w:tcPr>
-            <w:tcW w:w="1204" w:type="dxa"/>
-          </w:tcPr>
-          <w:p>
-            <w:pPr>
-              <w:jc w:val="center"/>
-              <w:rPr>
-                <w:i/>
-                <w:lang w:val="en-GB"/>
-              </w:rPr>
-            </w:pPr>
-          </w:p>
-        </w:tc>
-        <w:tc>
-          <w:tcPr>
-            <w:tcW w:w="1204" w:type="dxa"/>
-          </w:tcPr>
-          <w:p>
-            <w:pPr>
-              <w:jc w:val="center"/>
-              <w:rPr>
-                <w:i/>
-                <w:lang w:val="en-GB"/>
-              </w:rPr>
-            </w:pPr>
-          </w:p>
-        </w:tc>
-        <w:tc>
-          <w:tcPr>
-            <w:tcW w:w="1205" w:type="dxa"/>
-            <w:tcBorders>
-              <w:right w:val="single" w:sz="4" w:space="0" w:color="auto"/>
-            </w:tcBorders>
-          </w:tcPr>
-          <w:p>
-            <w:pPr>
-              <w:jc w:val="center"/>
-              <w:rPr>
-                <w:i/>
-                <w:lang w:val="en-GB"/>
-              </w:rPr>
-            </w:pPr>
-          </w:p>
-        </w:tc>
-        <w:tc>
-          <w:tcPr>
-            <w:tcW w:w="1051" w:type="dxa"/>
-            <w:vMerge/>
-            <w:tcBorders>
-              <w:left w:val="single" w:sz="4" w:space="0" w:color="auto"/>
-            </w:tcBorders>
-          </w:tcPr>
-          <w:p>
-            <w:pPr>
-              <w:ind w:left="-57"/>
-              <w:jc w:val="center"/>
-              <w:rPr>
-                <w:iCs/>
-                <w:lang w:val="en-GB"/>
-              </w:rPr>
-            </w:pPr>
-          </w:p>
-        </w:tc>
-      </w:tr>
-      <w:tr>
-        <w:tc>
-          <w:tcPr>
-            <w:tcW w:w="1356" w:type="dxa"/>
-            <w:vMerge w:val="restart"/>
-            <w:tcBorders>
-              <w:right w:val="single" w:sz="4" w:space="0" w:color="auto"/>
-            </w:tcBorders>
-            <w:vAlign w:val="center"/>
-          </w:tcPr>
-          <w:p>
-            <w:pPr>
-              <w:jc w:val="center"/>
-              <w:rPr>
-                <w:lang w:val="en-GB"/>
-              </w:rPr>
-            </w:pPr>
-          </w:p>
-        </w:tc>
-        <w:tc>
-          <w:tcPr>
-            <w:tcW w:w="1292" w:type="dxa"/>
-            <w:tcBorders>
-              <w:left w:val="single" w:sz="4" w:space="0" w:color="auto"/>
-            </w:tcBorders>
-          </w:tcPr>
-          <w:p>
-            <w:pPr>
-              <w:jc w:val="center"/>
-              <w:rPr>
-                <w:i/>
-                <w:lang w:val="en-GB"/>
-              </w:rPr>
-            </w:pPr>
-          </w:p>
-        </w:tc>
-        <w:tc>
-          <w:tcPr>
-            <w:tcW w:w="1204" w:type="dxa"/>
-          </w:tcPr>
-          <w:p>
-            <w:pPr>
-              <w:jc w:val="center"/>
-              <w:rPr>
-                <w:i/>
-                <w:lang w:val="en-GB"/>
-              </w:rPr>
-            </w:pPr>
-          </w:p>
-        </w:tc>
-        <w:tc>
-          <w:tcPr>
-            <w:tcW w:w="1204" w:type="dxa"/>
-          </w:tcPr>
-          <w:p>
-            <w:pPr>
-              <w:jc w:val="center"/>
-              <w:rPr>
-                <w:i/>
-                <w:lang w:val="en-GB"/>
-              </w:rPr>
-            </w:pPr>
-          </w:p>
-        </w:tc>
-        <w:tc>
-          <w:tcPr>
-            <w:tcW w:w="1204" w:type="dxa"/>
-          </w:tcPr>
-          <w:p>
-            <w:pPr>
-              <w:jc w:val="center"/>
-              <w:rPr>
-                <w:i/>
-                <w:lang w:val="en-GB"/>
-              </w:rPr>
-            </w:pPr>
-          </w:p>
-        </w:tc>
-        <w:tc>
-          <w:tcPr>
-            <w:tcW w:w="1204" w:type="dxa"/>
-          </w:tcPr>
-          <w:p>
-            <w:pPr>
-              <w:jc w:val="center"/>
-              <w:rPr>
-                <w:i/>
-                <w:lang w:val="en-GB"/>
-              </w:rPr>
-            </w:pPr>
-          </w:p>
-        </w:tc>
-        <w:tc>
-          <w:tcPr>
-            <w:tcW w:w="1205" w:type="dxa"/>
-            <w:tcBorders>
-              <w:right w:val="single" w:sz="4" w:space="0" w:color="auto"/>
-            </w:tcBorders>
-          </w:tcPr>
-          <w:p>
-            <w:pPr>
-              <w:jc w:val="center"/>
-              <w:rPr>
-                <w:i/>
-                <w:lang w:val="en-GB"/>
-              </w:rPr>
-            </w:pPr>
-          </w:p>
-        </w:tc>
-        <w:tc>
-          <w:tcPr>
-            <w:tcW w:w="1051" w:type="dxa"/>
-            <w:vMerge w:val="restart"/>
-            <w:tcBorders>
-              <w:left w:val="single" w:sz="4" w:space="0" w:color="auto"/>
-            </w:tcBorders>
-            <w:vAlign w:val="center"/>
-          </w:tcPr>
-          <w:p>
-            <w:pPr>
-              <w:ind w:left="-57"/>
-              <w:jc w:val="center"/>
-              <w:rPr>
-                <w:iCs/>
-                <w:lang w:val="en-GB"/>
-              </w:rPr>
-            </w:pPr>
-          </w:p>
-        </w:tc>
-      </w:tr>
-      <w:tr>
-        <w:tc>
-          <w:tcPr>
-            <w:tcW w:w="1356" w:type="dxa"/>
-            <w:vMerge/>
-            <w:tcBorders>
-              <w:right w:val="single" w:sz="4" w:space="0" w:color="auto"/>
-            </w:tcBorders>
-            <w:vAlign w:val="center"/>
-          </w:tcPr>
-          <w:p>
-            <w:pPr>
-              <w:jc w:val="center"/>
-              <w:rPr>
-                <w:lang w:val="en-GB"/>
-              </w:rPr>
-            </w:pPr>
-          </w:p>
-        </w:tc>
-        <w:tc>
-          <w:tcPr>
-            <w:tcW w:w="1292" w:type="dxa"/>
-            <w:tcBorders>
-              <w:left w:val="single" w:sz="4" w:space="0" w:color="auto"/>
-            </w:tcBorders>
-          </w:tcPr>
-          <w:p>
-            <w:pPr>
-              <w:jc w:val="center"/>
-              <w:rPr>
-                <w:i/>
-                <w:lang w:val="en-GB"/>
-              </w:rPr>
-            </w:pPr>
-          </w:p>
-        </w:tc>
-        <w:tc>
-          <w:tcPr>
-            <w:tcW w:w="1204" w:type="dxa"/>
-          </w:tcPr>
-          <w:p>
-            <w:pPr>
-              <w:jc w:val="center"/>
-              <w:rPr>
-                <w:i/>
-                <w:lang w:val="en-GB"/>
-              </w:rPr>
-            </w:pPr>
-          </w:p>
-        </w:tc>
-        <w:tc>
-          <w:tcPr>
-            <w:tcW w:w="1204" w:type="dxa"/>
-          </w:tcPr>
-          <w:p>
-            <w:pPr>
-              <w:jc w:val="center"/>
-              <w:rPr>
-                <w:i/>
-                <w:lang w:val="en-GB"/>
-              </w:rPr>
-            </w:pPr>
-          </w:p>
-        </w:tc>
-        <w:tc>
-          <w:tcPr>
-            <w:tcW w:w="1204" w:type="dxa"/>
-          </w:tcPr>
-          <w:p>
-            <w:pPr>
-              <w:jc w:val="center"/>
-              <w:rPr>
-                <w:i/>
-                <w:lang w:val="en-GB"/>
-              </w:rPr>
-            </w:pPr>
-          </w:p>
-        </w:tc>
-        <w:tc>
-          <w:tcPr>
-            <w:tcW w:w="1204" w:type="dxa"/>
-          </w:tcPr>
-          <w:p>
-            <w:pPr>
-              <w:jc w:val="center"/>
-              <w:rPr>
-                <w:i/>
-                <w:lang w:val="en-GB"/>
-              </w:rPr>
-            </w:pPr>
-          </w:p>
-        </w:tc>
-        <w:tc>
-          <w:tcPr>
-            <w:tcW w:w="1205" w:type="dxa"/>
-            <w:tcBorders>
-              <w:right w:val="single" w:sz="4" w:space="0" w:color="auto"/>
-            </w:tcBorders>
-          </w:tcPr>
-          <w:p>
-            <w:pPr>
-              <w:jc w:val="center"/>
-              <w:rPr>
-                <w:i/>
-                <w:lang w:val="en-GB"/>
-              </w:rPr>
-            </w:pPr>
-          </w:p>
-        </w:tc>
-        <w:tc>
-          <w:tcPr>
-            <w:tcW w:w="1051" w:type="dxa"/>
-            <w:vMerge/>
-            <w:tcBorders>
-              <w:left w:val="single" w:sz="4" w:space="0" w:color="auto"/>
-            </w:tcBorders>
-          </w:tcPr>
-          <w:p>
-            <w:pPr>
-              <w:ind w:left="-57"/>
-              <w:jc w:val="center"/>
-              <w:rPr>
-                <w:iCs/>
-                <w:lang w:val="en-GB"/>
-              </w:rPr>
-            </w:pPr>
-          </w:p>
-        </w:tc>
-      </w:tr>
-      <w:tr>
-        <w:tc>
-          <w:tcPr>
-            <w:tcW w:w="1356" w:type="dxa"/>
-            <w:tcBorders>
-              <w:right w:val="single" w:sz="4" w:space="0" w:color="auto"/>
-            </w:tcBorders>
-            <w:vAlign w:val="center"/>
-          </w:tcPr>
-          <w:p>
-            <w:pPr>
-              <w:rPr>
-                <w:lang w:val="en-GB"/>
-              </w:rPr>
-            </w:pPr>
-          </w:p>
-        </w:tc>
-        <w:tc>
-          <w:tcPr>
-            <w:tcW w:w="1292" w:type="dxa"/>
+            <w:r>
+              <w:rPr>
+                <w:lang w:val="en-GB"/>
+              </w:rPr>
+              <w:t>8964</w:t>
+            </w:r>
+            <w:r>
+              <w:rPr>
+                <w:lang w:val="en-GB"/>
+              </w:rPr>
+              <w:t>.</w:t>
+            </w:r>
+            <w:r>
+              <w:rPr>
+                <w:lang w:val="en-GB"/>
+              </w:rPr>
+              <w:t>902</w:t>
+            </w:r>
+            <w:r>
+              <w:rPr>
+                <w:lang w:val="en-GB"/>
+              </w:rPr>
+              <w:t>4</w:t>
+            </w:r>
+          </w:p>
+        </w:tc>
+        <w:tc>
+          <w:tcPr>
+            <w:tcW w:w="1357" w:type="dxa"/>
             <w:tcBorders>
               <w:left w:val="single" w:sz="4" w:space="0" w:color="auto"/>
             </w:tcBorders>
@@ -16911,7 +17160,7 @@
         </w:tc>
         <w:tc>
           <w:tcPr>
-            <w:tcW w:w="1204" w:type="dxa"/>
+            <w:tcW w:w="1196" w:type="dxa"/>
           </w:tcPr>
           <w:p>
             <w:pPr>
@@ -16932,7 +17181,7 @@
         </w:tc>
         <w:tc>
           <w:tcPr>
-            <w:tcW w:w="1204" w:type="dxa"/>
+            <w:tcW w:w="1196" w:type="dxa"/>
           </w:tcPr>
           <w:p>
             <w:pPr>
@@ -16953,7 +17202,7 @@
         </w:tc>
         <w:tc>
           <w:tcPr>
-            <w:tcW w:w="1204" w:type="dxa"/>
+            <w:tcW w:w="1196" w:type="dxa"/>
           </w:tcPr>
           <w:p>
             <w:pPr>
@@ -16974,7 +17223,7 @@
         </w:tc>
         <w:tc>
           <w:tcPr>
-            <w:tcW w:w="1204" w:type="dxa"/>
+            <w:tcW w:w="1196" w:type="dxa"/>
           </w:tcPr>
           <w:p>
             <w:pPr>
@@ -16995,7 +17244,7 @@
         </w:tc>
         <w:tc>
           <w:tcPr>
-            <w:tcW w:w="1205" w:type="dxa"/>
+            <w:tcW w:w="1197" w:type="dxa"/>
             <w:tcBorders>
               <w:right w:val="single" w:sz="4" w:space="0" w:color="auto"/>
             </w:tcBorders>
@@ -17019,7 +17268,7 @@
         </w:tc>
         <w:tc>
           <w:tcPr>
-            <w:tcW w:w="1051" w:type="dxa"/>
+            <w:tcW w:w="1045" w:type="dxa"/>
             <w:tcBorders>
               <w:left w:val="single" w:sz="4" w:space="0" w:color="auto"/>
             </w:tcBorders>
@@ -17080,6 +17329,7 @@
         </w:rPr>
         <w:t xml:space="preserve">Transfer </w:t>
       </w:r>
+      <w:proofErr w:type="gramStart"/>
       <w:r>
         <w:rPr>
           <w:b/>
@@ -17092,7 +17342,15 @@
           <w:b/>
           <w:lang w:val="en-GB"/>
         </w:rPr>
-        <w:t xml:space="preserve"> : </w:t>
+        <w:t xml:space="preserve"> :</w:t>
+      </w:r>
+      <w:proofErr w:type="gramEnd"/>
+      <w:r>
+        <w:rPr>
+          <w:b/>
+          <w:lang w:val="en-GB"/>
+        </w:rPr>
+        <w:t xml:space="preserve"> </w:t>
       </w:r>
       <w:r>
         <w:rPr>
@@ -17113,7 +17371,55 @@
           <w:b/>
           <w:lang w:val="en-GB"/>
         </w:rPr>
-        <w:t>(strategia alternativa silvia easy)</w:t>
+        <w:t>(</w:t>
+      </w:r>
+      <w:proofErr w:type="spellStart"/>
+      <w:r>
+        <w:rPr>
+          <w:b/>
+          <w:lang w:val="en-GB"/>
+        </w:rPr>
+        <w:t>strategia</w:t>
+      </w:r>
+      <w:proofErr w:type="spellEnd"/>
+      <w:r>
+        <w:rPr>
+          <w:b/>
+          <w:lang w:val="en-GB"/>
+        </w:rPr>
+        <w:t xml:space="preserve"> </w:t>
+      </w:r>
+      <w:proofErr w:type="spellStart"/>
+      <w:r>
+        <w:rPr>
+          <w:b/>
+          <w:lang w:val="en-GB"/>
+        </w:rPr>
+        <w:t>alternativa</w:t>
+      </w:r>
+      <w:proofErr w:type="spellEnd"/>
+      <w:r>
+        <w:rPr>
+          <w:b/>
+          <w:lang w:val="en-GB"/>
+        </w:rPr>
+        <w:t xml:space="preserve"> </w:t>
+      </w:r>
+      <w:proofErr w:type="spellStart"/>
+      <w:r>
+        <w:rPr>
+          <w:b/>
+          <w:lang w:val="en-GB"/>
+        </w:rPr>
+        <w:t>silvia</w:t>
+      </w:r>
+      <w:proofErr w:type="spellEnd"/>
+      <w:r>
+        <w:rPr>
+          <w:b/>
+          <w:lang w:val="en-GB"/>
+        </w:rPr>
+        <w:t xml:space="preserve"> easy)</w:t>
       </w:r>
     </w:p>
     <w:tbl>
@@ -17212,11 +17518,19 @@
                 <w:lang w:val="en-GB"/>
               </w:rPr>
             </w:pPr>
-            <w:r>
-              <w:rPr>
-                <w:lang w:val="en-GB"/>
-              </w:rPr>
-              <w:t>i (rad)</w:t>
+            <w:proofErr w:type="spellStart"/>
+            <w:r>
+              <w:rPr>
+                <w:lang w:val="en-GB"/>
+              </w:rPr>
+              <w:t>i</w:t>
+            </w:r>
+            <w:proofErr w:type="spellEnd"/>
+            <w:r>
+              <w:rPr>
+                <w:lang w:val="en-GB"/>
+              </w:rPr>
+              <w:t xml:space="preserve"> (rad)</w:t>
             </w:r>
           </w:p>
         </w:tc>
@@ -17295,11 +17609,19 @@
                 <w:lang w:val="en-GB"/>
               </w:rPr>
             </w:pPr>
-            <w:r>
-              <w:rPr>
-                <w:lang w:val="en-GB"/>
-              </w:rPr>
-              <w:t>Δv (km/s)</w:t>
+            <w:proofErr w:type="spellStart"/>
+            <w:r>
+              <w:rPr>
+                <w:lang w:val="en-GB"/>
+              </w:rPr>
+              <w:t>Δv</w:t>
+            </w:r>
+            <w:proofErr w:type="spellEnd"/>
+            <w:r>
+              <w:rPr>
+                <w:lang w:val="en-GB"/>
+              </w:rPr>
+              <w:t xml:space="preserve"> (km/s)</w:t>
             </w:r>
           </w:p>
         </w:tc>
@@ -19149,13 +19471,53 @@
           <w:lang w:val="en-GB"/>
         </w:rPr>
       </w:pPr>
+      <w:proofErr w:type="spellStart"/>
       <w:r>
         <w:rPr>
           <w:b/>
           <w:lang w:val="en-GB"/>
         </w:rPr>
-        <w:lastRenderedPageBreak/>
-        <w:t>Tabella riassuntiva strategie alternative</w:t>
+        <w:t>Tabella</w:t>
+      </w:r>
+      <w:proofErr w:type="spellEnd"/>
+      <w:r>
+        <w:rPr>
+          <w:b/>
+          <w:lang w:val="en-GB"/>
+        </w:rPr>
+        <w:t xml:space="preserve"> </w:t>
+      </w:r>
+      <w:proofErr w:type="spellStart"/>
+      <w:r>
+        <w:rPr>
+          <w:b/>
+          <w:lang w:val="en-GB"/>
+        </w:rPr>
+        <w:t>riassuntiva</w:t>
+      </w:r>
+      <w:proofErr w:type="spellEnd"/>
+      <w:r>
+        <w:rPr>
+          <w:b/>
+          <w:lang w:val="en-GB"/>
+        </w:rPr>
+        <w:t xml:space="preserve"> </w:t>
+      </w:r>
+      <w:proofErr w:type="spellStart"/>
+      <w:r>
+        <w:rPr>
+          <w:b/>
+          <w:lang w:val="en-GB"/>
+        </w:rPr>
+        <w:t>strategie</w:t>
+      </w:r>
+      <w:proofErr w:type="spellEnd"/>
+      <w:r>
+        <w:rPr>
+          <w:b/>
+          <w:lang w:val="en-GB"/>
+        </w:rPr>
+        <w:t xml:space="preserve"> alternative</w:t>
       </w:r>
     </w:p>
     <w:p>
@@ -19207,6 +19569,7 @@
                 <w:bCs/>
                 <w:lang w:val="en-GB"/>
               </w:rPr>
+              <w:lastRenderedPageBreak/>
               <w:t>Strategy</w:t>
             </w:r>
           </w:p>
@@ -19226,18 +19589,27 @@
                 <w:lang w:val="en-GB"/>
               </w:rPr>
             </w:pPr>
+            <w:proofErr w:type="spellStart"/>
             <w:r>
               <w:rPr>
                 <w:bCs/>
                 <w:lang w:val="en-GB"/>
               </w:rPr>
-              <w:t>Δt (</w:t>
-            </w:r>
+              <w:t>Δt</w:t>
+            </w:r>
+            <w:proofErr w:type="spellEnd"/>
             <w:r>
               <w:rPr>
                 <w:bCs/>
                 <w:lang w:val="en-GB"/>
               </w:rPr>
+              <w:t xml:space="preserve"> (</w:t>
+            </w:r>
+            <w:r>
+              <w:rPr>
+                <w:bCs/>
+                <w:lang w:val="en-GB"/>
+              </w:rPr>
               <w:t>s</w:t>
             </w:r>
             <w:r>
@@ -19264,18 +19636,27 @@
                 <w:lang w:val="en-GB"/>
               </w:rPr>
             </w:pPr>
+            <w:proofErr w:type="spellStart"/>
             <w:r>
               <w:rPr>
                 <w:bCs/>
                 <w:lang w:val="en-GB"/>
               </w:rPr>
-              <w:t>Δt (</w:t>
-            </w:r>
+              <w:t>Δt</w:t>
+            </w:r>
+            <w:proofErr w:type="spellEnd"/>
             <w:r>
               <w:rPr>
                 <w:bCs/>
                 <w:lang w:val="en-GB"/>
               </w:rPr>
+              <w:t xml:space="preserve"> (</w:t>
+            </w:r>
+            <w:r>
+              <w:rPr>
+                <w:bCs/>
+                <w:lang w:val="en-GB"/>
+              </w:rPr>
               <w:t>h</w:t>
             </w:r>
             <w:r>
@@ -19303,12 +19684,21 @@
                 <w:lang w:val="en-GB"/>
               </w:rPr>
             </w:pPr>
+            <w:proofErr w:type="spellStart"/>
             <w:r>
               <w:rPr>
                 <w:bCs/>
                 <w:lang w:val="en-GB"/>
               </w:rPr>
-              <w:t>Δv (km/s)</w:t>
+              <w:t>Δv</w:t>
+            </w:r>
+            <w:proofErr w:type="spellEnd"/>
+            <w:r>
+              <w:rPr>
+                <w:bCs/>
+                <w:lang w:val="en-GB"/>
+              </w:rPr>
+              <w:t xml:space="preserve"> (km/s)</w:t>
             </w:r>
           </w:p>
         </w:tc>
@@ -19327,6 +19717,7 @@
                 <w:lang w:val="en-GB"/>
               </w:rPr>
             </w:pPr>
+            <w:proofErr w:type="spellStart"/>
             <w:r>
               <w:rPr>
                 <w:bCs/>
@@ -19334,6 +19725,7 @@
               </w:rPr>
               <w:t>ΔvΔt</w:t>
             </w:r>
+            <w:proofErr w:type="spellEnd"/>
             <w:r>
               <w:rPr>
                 <w:bCs/>
@@ -19361,8 +19753,17 @@
                 <w:bCs/>
                 <w:lang w:val="en-GB"/>
               </w:rPr>
-              <w:t>Alex tangente</w:t>
-            </w:r>
+              <w:t xml:space="preserve">Alex </w:t>
+            </w:r>
+            <w:proofErr w:type="spellStart"/>
+            <w:r>
+              <w:rPr>
+                <w:bCs/>
+                <w:lang w:val="en-GB"/>
+              </w:rPr>
+              <w:t>tangente</w:t>
+            </w:r>
+            <w:proofErr w:type="spellEnd"/>
           </w:p>
         </w:tc>
         <w:tc>
@@ -19494,8 +19895,33 @@
                 <w:bCs/>
                 <w:lang w:val="en-GB"/>
               </w:rPr>
-              <w:t>Alex diretta secante</w:t>
-            </w:r>
+              <w:t xml:space="preserve">Alex </w:t>
+            </w:r>
+            <w:proofErr w:type="spellStart"/>
+            <w:r>
+              <w:rPr>
+                <w:bCs/>
+                <w:lang w:val="en-GB"/>
+              </w:rPr>
+              <w:t>diretta</w:t>
+            </w:r>
+            <w:proofErr w:type="spellEnd"/>
+            <w:r>
+              <w:rPr>
+                <w:bCs/>
+                <w:lang w:val="en-GB"/>
+              </w:rPr>
+              <w:t xml:space="preserve"> </w:t>
+            </w:r>
+            <w:proofErr w:type="spellStart"/>
+            <w:r>
+              <w:rPr>
+                <w:bCs/>
+                <w:lang w:val="en-GB"/>
+              </w:rPr>
+              <w:t>secante</w:t>
+            </w:r>
+            <w:proofErr w:type="spellEnd"/>
           </w:p>
         </w:tc>
         <w:tc>
@@ -19674,7 +20100,23 @@
                 <w:bCs/>
                 <w:lang w:val="en-GB"/>
               </w:rPr>
-              <w:t>Silvia alternativa easy</w:t>
+              <w:t xml:space="preserve">Silvia </w:t>
+            </w:r>
+            <w:proofErr w:type="spellStart"/>
+            <w:r>
+              <w:rPr>
+                <w:bCs/>
+                <w:lang w:val="en-GB"/>
+              </w:rPr>
+              <w:t>alternativa</w:t>
+            </w:r>
+            <w:proofErr w:type="spellEnd"/>
+            <w:r>
+              <w:rPr>
+                <w:bCs/>
+                <w:lang w:val="en-GB"/>
+              </w:rPr>
+              <w:t xml:space="preserve"> easy</w:t>
             </w:r>
           </w:p>
         </w:tc>

</xml_diff>